<commit_message>
Recalculate hours, fix unit 0 assessment.
</commit_message>
<xml_diff>
--- a/Game-Design-and-Programming/GDP1/GDP1-Framework-SKHS-2018.docx
+++ b/Game-Design-and-Programming/GDP1/GDP1-Framework-SKHS-2018.docx
@@ -936,7 +936,15 @@
                 <w:sz w:val="18"/>
                 <w:szCs w:val="18"/>
               </w:rPr>
-              <w:t xml:space="preserve">Blog post describing </w:t>
+              <w:t>Create or revise wiki entry</w:t>
+            </w:r>
+            <w:r>
+              <w:rPr>
+                <w:rFonts w:ascii="Helvetica Neue" w:hAnsi="Helvetica Neue" w:cs="Arial"/>
+                <w:sz w:val="18"/>
+                <w:szCs w:val="18"/>
+              </w:rPr>
+              <w:t xml:space="preserve"> describing </w:t>
             </w:r>
             <w:r>
               <w:rPr>
@@ -1579,6 +1587,24 @@
                 <w:szCs w:val="20"/>
               </w:rPr>
             </w:pPr>
+            <w:r>
+              <w:rPr>
+                <w:rFonts w:ascii="Helvetica Neue Medium" w:hAnsi="Helvetica Neue Medium" w:cs="Arial"/>
+                <w:color w:val="000000"/>
+                <w:sz w:val="20"/>
+                <w:szCs w:val="20"/>
+              </w:rPr>
+              <w:t xml:space="preserve">Total Learning Hours for Unit: </w:t>
+            </w:r>
+            <w:r>
+              <w:rPr>
+                <w:rFonts w:ascii="Helvetica Neue Medium" w:hAnsi="Helvetica Neue Medium" w:cs="Arial"/>
+                <w:color w:val="000000"/>
+                <w:sz w:val="20"/>
+                <w:szCs w:val="20"/>
+              </w:rPr>
+              <w:t>5</w:t>
+            </w:r>
           </w:p>
         </w:tc>
       </w:tr>
@@ -2070,25 +2096,7 @@
                 <w:sz w:val="18"/>
                 <w:szCs w:val="18"/>
               </w:rPr>
-              <w:t xml:space="preserve">Robin </w:t>
-            </w:r>
-            <w:proofErr w:type="spellStart"/>
-            <w:r>
-              <w:rPr>
-                <w:rFonts w:ascii="Helvetica Neue" w:hAnsi="Helvetica Neue" w:cs="Arial"/>
-                <w:sz w:val="18"/>
-                <w:szCs w:val="18"/>
-              </w:rPr>
-              <w:t>Hunicke</w:t>
-            </w:r>
-            <w:proofErr w:type="spellEnd"/>
-            <w:r>
-              <w:rPr>
-                <w:rFonts w:ascii="Helvetica Neue" w:hAnsi="Helvetica Neue" w:cs="Arial"/>
-                <w:sz w:val="18"/>
-                <w:szCs w:val="18"/>
-              </w:rPr>
-              <w:t xml:space="preserve"> </w:t>
+              <w:t xml:space="preserve">Robin Hunicke </w:t>
             </w:r>
             <w:r>
               <w:rPr>
@@ -2148,33 +2156,15 @@
                 <w:sz w:val="18"/>
                 <w:szCs w:val="18"/>
               </w:rPr>
-              <w:t xml:space="preserve"> and related forms (Keith </w:t>
-            </w:r>
-            <w:proofErr w:type="spellStart"/>
-            <w:r>
-              <w:rPr>
-                <w:rFonts w:ascii="Helvetica Neue" w:hAnsi="Helvetica Neue" w:cs="Arial"/>
-                <w:sz w:val="18"/>
-                <w:szCs w:val="18"/>
-              </w:rPr>
-              <w:t>Burgu</w:t>
-            </w:r>
-            <w:r>
-              <w:rPr>
-                <w:rFonts w:ascii="Helvetica Neue" w:hAnsi="Helvetica Neue" w:cs="Arial"/>
-                <w:sz w:val="18"/>
-                <w:szCs w:val="18"/>
-              </w:rPr>
-              <w:t>n</w:t>
-            </w:r>
-            <w:proofErr w:type="spellEnd"/>
-            <w:r>
-              <w:rPr>
-                <w:rFonts w:ascii="Helvetica Neue" w:hAnsi="Helvetica Neue" w:cs="Arial"/>
-                <w:sz w:val="18"/>
-                <w:szCs w:val="18"/>
-              </w:rPr>
-              <w:t>)</w:t>
+              <w:t xml:space="preserve"> and related forms (Keith Burgu</w:t>
+            </w:r>
+            <w:r>
+              <w:rPr>
+                <w:rFonts w:ascii="Helvetica Neue" w:hAnsi="Helvetica Neue" w:cs="Arial"/>
+                <w:sz w:val="18"/>
+                <w:szCs w:val="18"/>
+              </w:rPr>
+              <w:t>n)</w:t>
             </w:r>
           </w:p>
           <w:p>
@@ -2410,6 +2400,110 @@
           <w:p>
             <w:pPr>
               <w:rPr>
+                <w:rFonts w:ascii="Helvetica Neue" w:hAnsi="Helvetica Neue" w:cs="Arial"/>
+                <w:bCs/>
+                <w:color w:val="000000"/>
+                <w:sz w:val="18"/>
+                <w:szCs w:val="18"/>
+              </w:rPr>
+            </w:pPr>
+            <w:r>
+              <w:rPr>
+                <w:rFonts w:ascii="Helvetica Neue" w:hAnsi="Helvetica Neue" w:cs="Arial"/>
+                <w:bCs/>
+                <w:color w:val="000000"/>
+                <w:sz w:val="18"/>
+                <w:szCs w:val="18"/>
+              </w:rPr>
+              <w:t xml:space="preserve">Students will </w:t>
+            </w:r>
+            <w:r>
+              <w:rPr>
+                <w:rFonts w:ascii="Helvetica Neue" w:hAnsi="Helvetica Neue" w:cs="Arial"/>
+                <w:b/>
+                <w:bCs/>
+                <w:color w:val="000000"/>
+                <w:sz w:val="18"/>
+                <w:szCs w:val="18"/>
+              </w:rPr>
+              <w:t>reason effectively, use systems thinking</w:t>
+            </w:r>
+            <w:r>
+              <w:rPr>
+                <w:rFonts w:ascii="Helvetica Neue" w:hAnsi="Helvetica Neue" w:cs="Arial"/>
+                <w:bCs/>
+                <w:color w:val="000000"/>
+                <w:sz w:val="18"/>
+                <w:szCs w:val="18"/>
+              </w:rPr>
+              <w:t xml:space="preserve">, </w:t>
+            </w:r>
+            <w:r>
+              <w:rPr>
+                <w:rFonts w:ascii="Helvetica Neue" w:hAnsi="Helvetica Neue" w:cs="Arial"/>
+                <w:b/>
+                <w:bCs/>
+                <w:color w:val="000000"/>
+                <w:sz w:val="18"/>
+                <w:szCs w:val="18"/>
+              </w:rPr>
+              <w:t>solve problems</w:t>
+            </w:r>
+            <w:r>
+              <w:rPr>
+                <w:rFonts w:ascii="Helvetica Neue" w:hAnsi="Helvetica Neue" w:cs="Arial"/>
+                <w:bCs/>
+                <w:color w:val="000000"/>
+                <w:sz w:val="18"/>
+                <w:szCs w:val="18"/>
+              </w:rPr>
+              <w:t xml:space="preserve"> and </w:t>
+            </w:r>
+            <w:r>
+              <w:rPr>
+                <w:rFonts w:ascii="Helvetica Neue" w:hAnsi="Helvetica Neue" w:cs="Arial"/>
+                <w:b/>
+                <w:bCs/>
+                <w:color w:val="000000"/>
+                <w:sz w:val="18"/>
+                <w:szCs w:val="18"/>
+              </w:rPr>
+              <w:t>produce results</w:t>
+            </w:r>
+            <w:r>
+              <w:rPr>
+                <w:rFonts w:ascii="Helvetica Neue" w:hAnsi="Helvetica Neue" w:cs="Arial"/>
+                <w:bCs/>
+                <w:color w:val="000000"/>
+                <w:sz w:val="18"/>
+                <w:szCs w:val="18"/>
+              </w:rPr>
+              <w:t xml:space="preserve"> as we </w:t>
+            </w:r>
+            <w:r>
+              <w:rPr>
+                <w:rFonts w:ascii="Helvetica Neue" w:hAnsi="Helvetica Neue" w:cs="Arial"/>
+                <w:bCs/>
+                <w:color w:val="000000"/>
+                <w:sz w:val="18"/>
+                <w:szCs w:val="18"/>
+              </w:rPr>
+              <w:t>learn</w:t>
+            </w:r>
+            <w:r>
+              <w:rPr>
+                <w:rFonts w:ascii="Helvetica Neue" w:hAnsi="Helvetica Neue" w:cs="Arial"/>
+                <w:bCs/>
+                <w:color w:val="000000"/>
+                <w:sz w:val="18"/>
+                <w:szCs w:val="18"/>
+              </w:rPr>
+              <w:t xml:space="preserve"> the skill of playtesting games and providing constructive feedback to peers.</w:t>
+            </w:r>
+          </w:p>
+          <w:p>
+            <w:pPr>
+              <w:rPr>
                 <w:rFonts w:ascii="Arial" w:hAnsi="Arial" w:cs="Arial"/>
                 <w:bCs/>
                 <w:color w:val="000000"/>
@@ -2417,79 +2511,6 @@
                 <w:szCs w:val="20"/>
               </w:rPr>
             </w:pPr>
-            <w:r>
-              <w:rPr>
-                <w:rFonts w:ascii="Helvetica Neue" w:hAnsi="Helvetica Neue" w:cs="Arial"/>
-                <w:bCs/>
-                <w:color w:val="000000"/>
-                <w:sz w:val="18"/>
-                <w:szCs w:val="18"/>
-              </w:rPr>
-              <w:t xml:space="preserve">Students will </w:t>
-            </w:r>
-            <w:r>
-              <w:rPr>
-                <w:rFonts w:ascii="Helvetica Neue" w:hAnsi="Helvetica Neue" w:cs="Arial"/>
-                <w:b/>
-                <w:bCs/>
-                <w:color w:val="000000"/>
-                <w:sz w:val="18"/>
-                <w:szCs w:val="18"/>
-              </w:rPr>
-              <w:t>reason effectively, use systems thinking</w:t>
-            </w:r>
-            <w:r>
-              <w:rPr>
-                <w:rFonts w:ascii="Helvetica Neue" w:hAnsi="Helvetica Neue" w:cs="Arial"/>
-                <w:bCs/>
-                <w:color w:val="000000"/>
-                <w:sz w:val="18"/>
-                <w:szCs w:val="18"/>
-              </w:rPr>
-              <w:t xml:space="preserve">, </w:t>
-            </w:r>
-            <w:r>
-              <w:rPr>
-                <w:rFonts w:ascii="Helvetica Neue" w:hAnsi="Helvetica Neue" w:cs="Arial"/>
-                <w:b/>
-                <w:bCs/>
-                <w:color w:val="000000"/>
-                <w:sz w:val="18"/>
-                <w:szCs w:val="18"/>
-              </w:rPr>
-              <w:t>solve problems</w:t>
-            </w:r>
-            <w:r>
-              <w:rPr>
-                <w:rFonts w:ascii="Helvetica Neue" w:hAnsi="Helvetica Neue" w:cs="Arial"/>
-                <w:bCs/>
-                <w:color w:val="000000"/>
-                <w:sz w:val="18"/>
-                <w:szCs w:val="18"/>
-              </w:rPr>
-              <w:t xml:space="preserve"> and </w:t>
-            </w:r>
-            <w:r>
-              <w:rPr>
-                <w:rFonts w:ascii="Helvetica Neue" w:hAnsi="Helvetica Neue" w:cs="Arial"/>
-                <w:b/>
-                <w:bCs/>
-                <w:color w:val="000000"/>
-                <w:sz w:val="18"/>
-                <w:szCs w:val="18"/>
-              </w:rPr>
-              <w:t>produce results</w:t>
-            </w:r>
-            <w:r>
-              <w:rPr>
-                <w:rFonts w:ascii="Helvetica Neue" w:hAnsi="Helvetica Neue" w:cs="Arial"/>
-                <w:bCs/>
-                <w:color w:val="000000"/>
-                <w:sz w:val="18"/>
-                <w:szCs w:val="18"/>
-              </w:rPr>
-              <w:t xml:space="preserve"> as we introduce the skill of playtesting games and providing constructive feedback to peers.</w:t>
-            </w:r>
           </w:p>
         </w:tc>
       </w:tr>
@@ -4549,8 +4570,10 @@
                 <w:sz w:val="20"/>
                 <w:szCs w:val="20"/>
               </w:rPr>
-              <w:t>6</w:t>
-            </w:r>
+              <w:t>5</w:t>
+            </w:r>
+            <w:bookmarkStart w:id="1" w:name="_GoBack"/>
+            <w:bookmarkEnd w:id="1"/>
           </w:p>
         </w:tc>
       </w:tr>
@@ -5174,25 +5197,7 @@
                 <w:sz w:val="18"/>
                 <w:szCs w:val="18"/>
               </w:rPr>
-              <w:t xml:space="preserve"> toolkit, such as the Unity </w:t>
-            </w:r>
-            <w:proofErr w:type="spellStart"/>
-            <w:r>
-              <w:rPr>
-                <w:rFonts w:ascii="Helvetica Neue Medium" w:hAnsi="Helvetica Neue Medium" w:cs="Arial"/>
-                <w:sz w:val="18"/>
-                <w:szCs w:val="18"/>
-              </w:rPr>
-              <w:t>PlaygroundProject</w:t>
-            </w:r>
-            <w:proofErr w:type="spellEnd"/>
-            <w:r>
-              <w:rPr>
-                <w:rFonts w:ascii="Helvetica Neue Medium" w:hAnsi="Helvetica Neue Medium" w:cs="Arial"/>
-                <w:sz w:val="18"/>
-                <w:szCs w:val="18"/>
-              </w:rPr>
-              <w:t xml:space="preserve"> (</w:t>
+              <w:t xml:space="preserve"> toolkit, such as the Unity PlaygroundProject (</w:t>
             </w:r>
             <w:hyperlink r:id="rId12" w:history="1">
               <w:r>
@@ -5794,25 +5799,7 @@
                 <w:sz w:val="18"/>
                 <w:szCs w:val="18"/>
               </w:rPr>
-              <w:t xml:space="preserve"> Practice creating digital prototypes in Unity using the </w:t>
-            </w:r>
-            <w:proofErr w:type="spellStart"/>
-            <w:r>
-              <w:rPr>
-                <w:rFonts w:ascii="Helvetica Neue Medium" w:hAnsi="Helvetica Neue Medium" w:cs="Arial"/>
-                <w:sz w:val="18"/>
-                <w:szCs w:val="18"/>
-              </w:rPr>
-              <w:t>PlaygroundProject</w:t>
-            </w:r>
-            <w:proofErr w:type="spellEnd"/>
-            <w:r>
-              <w:rPr>
-                <w:rFonts w:ascii="Helvetica Neue Medium" w:hAnsi="Helvetica Neue Medium" w:cs="Arial"/>
-                <w:sz w:val="18"/>
-                <w:szCs w:val="18"/>
-              </w:rPr>
-              <w:t xml:space="preserve"> toolkit. </w:t>
+              <w:t xml:space="preserve"> Practice creating digital prototypes in Unity using the PlaygroundProject toolkit. </w:t>
             </w:r>
           </w:p>
         </w:tc>
@@ -6129,7 +6116,7 @@
                 <w:sz w:val="20"/>
                 <w:szCs w:val="20"/>
               </w:rPr>
-              <w:t>3</w:t>
+              <w:t>5</w:t>
             </w:r>
           </w:p>
         </w:tc>
@@ -6669,8 +6656,6 @@
                 <w:rFonts w:ascii="Helvetica Neue" w:hAnsi="Helvetica Neue" w:cs="Arial"/>
               </w:rPr>
             </w:pPr>
-            <w:bookmarkStart w:id="1" w:name="_GoBack"/>
-            <w:bookmarkEnd w:id="1"/>
             <w:r>
               <w:rPr>
                 <w:rFonts w:ascii="Helvetica Neue Medium" w:hAnsi="Helvetica Neue Medium" w:cs="Arial"/>
@@ -6839,25 +6824,7 @@
                 <w:sz w:val="18"/>
                 <w:szCs w:val="18"/>
               </w:rPr>
-              <w:t xml:space="preserve">ng a prototyping toolkit, such as the Unity </w:t>
-            </w:r>
-            <w:proofErr w:type="spellStart"/>
-            <w:r>
-              <w:rPr>
-                <w:rFonts w:ascii="Helvetica Neue" w:hAnsi="Helvetica Neue" w:cs="Arial"/>
-                <w:sz w:val="18"/>
-                <w:szCs w:val="18"/>
-              </w:rPr>
-              <w:t>PlaygroundProject</w:t>
-            </w:r>
-            <w:proofErr w:type="spellEnd"/>
-            <w:r>
-              <w:rPr>
-                <w:rFonts w:ascii="Helvetica Neue" w:hAnsi="Helvetica Neue" w:cs="Arial"/>
-                <w:sz w:val="18"/>
-                <w:szCs w:val="18"/>
-              </w:rPr>
-              <w:t xml:space="preserve"> (</w:t>
+              <w:t>ng a prototyping toolkit, such as the Unity PlaygroundProject (</w:t>
             </w:r>
             <w:hyperlink r:id="rId13" w:history="1">
               <w:r>
@@ -7958,7 +7925,7 @@
                 <w:sz w:val="20"/>
                 <w:szCs w:val="20"/>
               </w:rPr>
-              <w:t>3</w:t>
+              <w:t>5</w:t>
             </w:r>
           </w:p>
         </w:tc>
@@ -8693,25 +8660,7 @@
                 <w:sz w:val="18"/>
                 <w:szCs w:val="18"/>
               </w:rPr>
-              <w:t xml:space="preserve">completing the digital game </w:t>
-            </w:r>
-            <w:proofErr w:type="gramStart"/>
-            <w:r>
-              <w:rPr>
-                <w:rFonts w:ascii="Helvetica Neue" w:hAnsi="Helvetica Neue" w:cs="Arial"/>
-                <w:sz w:val="18"/>
-                <w:szCs w:val="18"/>
-              </w:rPr>
-              <w:t>prototype</w:t>
-            </w:r>
-            <w:proofErr w:type="gramEnd"/>
-            <w:r>
-              <w:rPr>
-                <w:rFonts w:ascii="Helvetica Neue" w:hAnsi="Helvetica Neue" w:cs="Arial"/>
-                <w:sz w:val="18"/>
-                <w:szCs w:val="18"/>
-              </w:rPr>
-              <w:t xml:space="preserve"> the team will present their project and an assessment of their process to the class. The assessed items for this unit are:</w:t>
+              <w:t>completing the digital game prototype the team will present their project and an assessment of their process to the class. The assessed items for this unit are:</w:t>
             </w:r>
           </w:p>
           <w:p>
@@ -18222,7 +18171,7 @@
 </file>
 
 <file path=customXml/itemProps1.xml><?xml version="1.0" encoding="utf-8"?>
-<ds:datastoreItem xmlns:ds="http://schemas.openxmlformats.org/officeDocument/2006/customXml" ds:itemID="{1044BE2C-13DD-204D-B31C-B19F19A11378}">
+<ds:datastoreItem xmlns:ds="http://schemas.openxmlformats.org/officeDocument/2006/customXml" ds:itemID="{10DE2C64-8A86-534D-8BB3-D5E643929AE6}">
   <ds:schemaRefs>
     <ds:schemaRef ds:uri="http://schemas.openxmlformats.org/officeDocument/2006/bibliography"/>
   </ds:schemaRefs>

</xml_diff>

<commit_message>
Draft of GDP2, formatting on GDP1.
</commit_message>
<xml_diff>
--- a/Game-Design-and-Programming/GDP1/GDP1-Framework-SKHS-2018.docx
+++ b/Game-Design-and-Programming/GDP1/GDP1-Framework-SKHS-2018.docx
@@ -699,6 +699,11 @@
           <w:insideV w:val="single" w:sz="4" w:space="0" w:color="auto"/>
         </w:tblBorders>
         <w:tblLayout w:type="fixed"/>
+        <w:tblCellMar>
+          <w:left w:w="115" w:type="dxa"/>
+          <w:bottom w:w="115" w:type="dxa"/>
+          <w:right w:w="115" w:type="dxa"/>
+        </w:tblCellMar>
         <w:tblLook w:val="0400" w:firstRow="0" w:lastRow="0" w:firstColumn="0" w:lastColumn="0" w:noHBand="0" w:noVBand="1"/>
       </w:tblPr>
       <w:tblGrid>
@@ -752,7 +757,13 @@
               <w:rPr>
                 <w:rFonts w:ascii="Helvetica Neue Medium" w:hAnsi="Helvetica Neue Medium" w:cs="Arial"/>
               </w:rPr>
-              <w:t xml:space="preserve">Introduction: </w:t>
+              <w:t>Introduction –</w:t>
+            </w:r>
+            <w:r>
+              <w:rPr>
+                <w:rFonts w:ascii="Helvetica Neue Medium" w:hAnsi="Helvetica Neue Medium" w:cs="Arial"/>
+              </w:rPr>
+              <w:t xml:space="preserve"> </w:t>
             </w:r>
             <w:r>
               <w:rPr>
@@ -985,15 +996,6 @@
               <w:t>Letter or e-mail inviting an industry professional to speak to the class.</w:t>
             </w:r>
           </w:p>
-          <w:p>
-            <w:pPr>
-              <w:rPr>
-                <w:rFonts w:ascii="Helvetica Neue" w:hAnsi="Helvetica Neue" w:cs="Arial"/>
-                <w:sz w:val="18"/>
-                <w:szCs w:val="18"/>
-              </w:rPr>
-            </w:pPr>
-          </w:p>
         </w:tc>
       </w:tr>
       <w:tr>
@@ -1159,16 +1161,6 @@
             <w:pPr>
               <w:rPr>
                 <w:rFonts w:ascii="Helvetica Neue" w:hAnsi="Helvetica Neue" w:cs="Arial"/>
-                <w:color w:val="000000"/>
-                <w:sz w:val="18"/>
-                <w:szCs w:val="18"/>
-              </w:rPr>
-            </w:pPr>
-          </w:p>
-          <w:p>
-            <w:pPr>
-              <w:rPr>
-                <w:rFonts w:ascii="Helvetica Neue" w:hAnsi="Helvetica Neue" w:cs="Arial"/>
                 <w:bCs/>
                 <w:color w:val="000000"/>
                 <w:sz w:val="18"/>
@@ -1287,17 +1279,8 @@
                 <w:sz w:val="18"/>
                 <w:szCs w:val="18"/>
               </w:rPr>
-              <w:t xml:space="preserve"> LMS.</w:t>
-            </w:r>
-          </w:p>
-          <w:p>
-            <w:pPr>
-              <w:rPr>
-                <w:rFonts w:ascii="Helvetica Neue" w:hAnsi="Helvetica Neue" w:cs="Arial"/>
-                <w:sz w:val="18"/>
-                <w:szCs w:val="18"/>
-              </w:rPr>
-            </w:pPr>
+              <w:t xml:space="preserve"> LMS</w:t>
+            </w:r>
           </w:p>
         </w:tc>
       </w:tr>
@@ -1560,17 +1543,6 @@
               <w:t>.</w:t>
             </w:r>
           </w:p>
-          <w:p>
-            <w:pPr>
-              <w:pStyle w:val="NoSpacing"/>
-              <w:rPr>
-                <w:rFonts w:ascii="Helvetica Neue Medium" w:hAnsi="Helvetica Neue Medium" w:cs="Arial"/>
-                <w:color w:val="000000" w:themeColor="text1"/>
-                <w:sz w:val="18"/>
-                <w:szCs w:val="18"/>
-              </w:rPr>
-            </w:pPr>
-          </w:p>
         </w:tc>
         <w:tc>
           <w:tcPr>
@@ -1651,43 +1623,28 @@
                 <w:ilvl w:val="0"/>
                 <w:numId w:val="19"/>
               </w:numPr>
-              <w:tabs>
-                <w:tab w:val="left" w:pos="813"/>
-              </w:tabs>
-              <w:rPr>
-                <w:rFonts w:ascii="Helvetica Neue" w:hAnsi="Helvetica Neue" w:cs="Arial"/>
-                <w:b/>
-                <w:color w:val="000000"/>
-                <w:sz w:val="18"/>
-                <w:szCs w:val="18"/>
-              </w:rPr>
-            </w:pPr>
-            <w:r>
-              <w:rPr>
-                <w:rFonts w:ascii="Helvetica Neue" w:hAnsi="Helvetica Neue" w:cs="Arial"/>
-                <w:b/>
-                <w:color w:val="000000"/>
-                <w:sz w:val="18"/>
-                <w:szCs w:val="18"/>
-              </w:rPr>
-              <w:t>WSCSLS-</w:t>
-            </w:r>
-            <w:r>
-              <w:rPr>
-                <w:rFonts w:ascii="Helvetica Neue" w:eastAsia="Arial" w:hAnsi="Helvetica Neue" w:cs="Calibri"/>
-                <w:b/>
-                <w:sz w:val="18"/>
-                <w:szCs w:val="18"/>
-              </w:rPr>
-              <w:t>3A-I-2-22</w:t>
-            </w:r>
-            <w:r>
-              <w:rPr>
-                <w:rFonts w:ascii="Helvetica Neue" w:eastAsia="Arial" w:hAnsi="Helvetica Neue" w:cs="Calibri"/>
-                <w:sz w:val="18"/>
-                <w:szCs w:val="18"/>
-              </w:rPr>
-              <w:t>: Debate the social and economic implications associated with ethical and unethical computing practices (e.g., intellectual property rights, hacktivism, software piracy, diesel emissions testing scandal, new computers shipped with malware).</w:t>
+              <w:rPr>
+                <w:rFonts w:ascii="Helvetica Neue" w:hAnsi="Helvetica Neue" w:cs="Arial"/>
+                <w:sz w:val="18"/>
+                <w:szCs w:val="18"/>
+              </w:rPr>
+            </w:pPr>
+            <w:r>
+              <w:rPr>
+                <w:rFonts w:ascii="Helvetica Neue" w:hAnsi="Helvetica Neue" w:cs="Arial"/>
+                <w:b/>
+                <w:sz w:val="18"/>
+                <w:szCs w:val="18"/>
+              </w:rPr>
+              <w:t>WACSLS 3A-I-1-26</w:t>
+            </w:r>
+            <w:r>
+              <w:rPr>
+                <w:rFonts w:ascii="Helvetica Neue" w:hAnsi="Helvetica Neue" w:cs="Arial"/>
+                <w:sz w:val="18"/>
+                <w:szCs w:val="18"/>
+              </w:rPr>
+              <w:t>: Compare and debate the positive and negative impacts of computing on behavior and culture.</w:t>
             </w:r>
           </w:p>
           <w:p>
@@ -1710,15 +1667,36 @@
                 <w:sz w:val="18"/>
                 <w:szCs w:val="18"/>
               </w:rPr>
-              <w:t>WACSLS 3A-I-1-26</w:t>
-            </w:r>
-            <w:r>
-              <w:rPr>
-                <w:rFonts w:ascii="Helvetica Neue" w:hAnsi="Helvetica Neue" w:cs="Arial"/>
-                <w:sz w:val="18"/>
-                <w:szCs w:val="18"/>
-              </w:rPr>
-              <w:t>: Compare and debate the positive and negative impacts of computing on behavior and culture.</w:t>
+              <w:t>WACSLS 3A-I-1-27</w:t>
+            </w:r>
+            <w:r>
+              <w:rPr>
+                <w:rFonts w:ascii="Helvetica Neue" w:hAnsi="Helvetica Neue" w:cs="Arial"/>
+                <w:sz w:val="18"/>
+                <w:szCs w:val="18"/>
+              </w:rPr>
+              <w:t>: Demonstrate how computing enables new forms of experience, expression, communication, and collaborating.</w:t>
+            </w:r>
+          </w:p>
+          <w:p>
+            <w:pPr>
+              <w:pStyle w:val="ListParagraph"/>
+              <w:ind w:left="0"/>
+              <w:rPr>
+                <w:rFonts w:ascii="Helvetica Neue" w:hAnsi="Helvetica Neue" w:cs="Arial"/>
+                <w:b/>
+                <w:sz w:val="18"/>
+                <w:szCs w:val="18"/>
+              </w:rPr>
+            </w:pPr>
+            <w:r>
+              <w:rPr>
+                <w:rFonts w:ascii="Helvetica Neue" w:hAnsi="Helvetica Neue" w:cs="Arial"/>
+                <w:b/>
+                <w:sz w:val="18"/>
+                <w:szCs w:val="18"/>
+              </w:rPr>
+              <w:t>Literacy:</w:t>
             </w:r>
           </w:p>
           <w:p>
@@ -1741,58 +1719,6 @@
                 <w:sz w:val="18"/>
                 <w:szCs w:val="18"/>
               </w:rPr>
-              <w:t>WACSLS 3A-I-1-27</w:t>
-            </w:r>
-            <w:r>
-              <w:rPr>
-                <w:rFonts w:ascii="Helvetica Neue" w:hAnsi="Helvetica Neue" w:cs="Arial"/>
-                <w:sz w:val="18"/>
-                <w:szCs w:val="18"/>
-              </w:rPr>
-              <w:t>: Demonstrate how computing enables new forms of experience, expression, communication, and collaborating.</w:t>
-            </w:r>
-          </w:p>
-          <w:p>
-            <w:pPr>
-              <w:pStyle w:val="ListParagraph"/>
-              <w:ind w:left="0"/>
-              <w:rPr>
-                <w:rFonts w:ascii="Helvetica Neue" w:hAnsi="Helvetica Neue" w:cs="Arial"/>
-                <w:b/>
-                <w:sz w:val="18"/>
-                <w:szCs w:val="18"/>
-              </w:rPr>
-            </w:pPr>
-            <w:r>
-              <w:rPr>
-                <w:rFonts w:ascii="Helvetica Neue" w:hAnsi="Helvetica Neue" w:cs="Arial"/>
-                <w:b/>
-                <w:sz w:val="18"/>
-                <w:szCs w:val="18"/>
-              </w:rPr>
-              <w:t>Literacy:</w:t>
-            </w:r>
-          </w:p>
-          <w:p>
-            <w:pPr>
-              <w:pStyle w:val="ListParagraph"/>
-              <w:numPr>
-                <w:ilvl w:val="0"/>
-                <w:numId w:val="19"/>
-              </w:numPr>
-              <w:rPr>
-                <w:rFonts w:ascii="Helvetica Neue" w:hAnsi="Helvetica Neue" w:cs="Arial"/>
-                <w:sz w:val="18"/>
-                <w:szCs w:val="18"/>
-              </w:rPr>
-            </w:pPr>
-            <w:r>
-              <w:rPr>
-                <w:rFonts w:ascii="Helvetica Neue" w:hAnsi="Helvetica Neue" w:cs="Arial"/>
-                <w:b/>
-                <w:sz w:val="18"/>
-                <w:szCs w:val="18"/>
-              </w:rPr>
               <w:t>CCSS.ELA-Literacy.CCRA.R.2</w:t>
             </w:r>
             <w:r>
@@ -1835,17 +1761,6 @@
               </w:rPr>
               <w:t>: Use technology, including the Internet, to produce and publish writing and to interact and collaborate with others.</w:t>
             </w:r>
-          </w:p>
-          <w:p>
-            <w:pPr>
-              <w:pStyle w:val="NoSpacing"/>
-              <w:rPr>
-                <w:rFonts w:ascii="Helvetica Neue Medium" w:hAnsi="Helvetica Neue Medium" w:cs="Arial"/>
-                <w:color w:val="000000"/>
-                <w:sz w:val="18"/>
-                <w:szCs w:val="18"/>
-              </w:rPr>
-            </w:pPr>
           </w:p>
         </w:tc>
       </w:tr>
@@ -1875,6 +1790,11 @@
           <w:insideV w:val="single" w:sz="4" w:space="0" w:color="auto"/>
         </w:tblBorders>
         <w:tblLayout w:type="fixed"/>
+        <w:tblCellMar>
+          <w:left w:w="115" w:type="dxa"/>
+          <w:bottom w:w="115" w:type="dxa"/>
+          <w:right w:w="115" w:type="dxa"/>
+        </w:tblCellMar>
         <w:tblLook w:val="0400" w:firstRow="0" w:lastRow="0" w:firstColumn="0" w:lastColumn="0" w:noHBand="0" w:noVBand="1"/>
       </w:tblPr>
       <w:tblGrid>
@@ -1891,7 +1811,6 @@
             <w:tcW w:w="15019" w:type="dxa"/>
             <w:gridSpan w:val="2"/>
             <w:shd w:val="pct15" w:color="auto" w:fill="auto"/>
-            <w:vAlign w:val="center"/>
           </w:tcPr>
           <w:p>
             <w:pPr>
@@ -2096,7 +2015,25 @@
                 <w:sz w:val="18"/>
                 <w:szCs w:val="18"/>
               </w:rPr>
-              <w:t xml:space="preserve">Robin Hunicke </w:t>
+              <w:t xml:space="preserve">Robin </w:t>
+            </w:r>
+            <w:proofErr w:type="spellStart"/>
+            <w:r>
+              <w:rPr>
+                <w:rFonts w:ascii="Helvetica Neue" w:hAnsi="Helvetica Neue" w:cs="Arial"/>
+                <w:sz w:val="18"/>
+                <w:szCs w:val="18"/>
+              </w:rPr>
+              <w:t>Hunicke</w:t>
+            </w:r>
+            <w:proofErr w:type="spellEnd"/>
+            <w:r>
+              <w:rPr>
+                <w:rFonts w:ascii="Helvetica Neue" w:hAnsi="Helvetica Neue" w:cs="Arial"/>
+                <w:sz w:val="18"/>
+                <w:szCs w:val="18"/>
+              </w:rPr>
+              <w:t xml:space="preserve"> </w:t>
             </w:r>
             <w:r>
               <w:rPr>
@@ -2156,15 +2093,33 @@
                 <w:sz w:val="18"/>
                 <w:szCs w:val="18"/>
               </w:rPr>
-              <w:t xml:space="preserve"> and related forms (Keith Burgu</w:t>
-            </w:r>
-            <w:r>
-              <w:rPr>
-                <w:rFonts w:ascii="Helvetica Neue" w:hAnsi="Helvetica Neue" w:cs="Arial"/>
-                <w:sz w:val="18"/>
-                <w:szCs w:val="18"/>
-              </w:rPr>
-              <w:t>n)</w:t>
+              <w:t xml:space="preserve"> and related forms (Keith </w:t>
+            </w:r>
+            <w:proofErr w:type="spellStart"/>
+            <w:r>
+              <w:rPr>
+                <w:rFonts w:ascii="Helvetica Neue" w:hAnsi="Helvetica Neue" w:cs="Arial"/>
+                <w:sz w:val="18"/>
+                <w:szCs w:val="18"/>
+              </w:rPr>
+              <w:t>Burgu</w:t>
+            </w:r>
+            <w:r>
+              <w:rPr>
+                <w:rFonts w:ascii="Helvetica Neue" w:hAnsi="Helvetica Neue" w:cs="Arial"/>
+                <w:sz w:val="18"/>
+                <w:szCs w:val="18"/>
+              </w:rPr>
+              <w:t>n</w:t>
+            </w:r>
+            <w:proofErr w:type="spellEnd"/>
+            <w:r>
+              <w:rPr>
+                <w:rFonts w:ascii="Helvetica Neue" w:hAnsi="Helvetica Neue" w:cs="Arial"/>
+                <w:sz w:val="18"/>
+                <w:szCs w:val="18"/>
+              </w:rPr>
+              <w:t>)</w:t>
             </w:r>
           </w:p>
           <w:p>
@@ -2391,16 +2346,6 @@
             <w:pPr>
               <w:rPr>
                 <w:rFonts w:ascii="Helvetica Neue" w:hAnsi="Helvetica Neue" w:cs="Arial"/>
-                <w:color w:val="000000"/>
-                <w:sz w:val="18"/>
-                <w:szCs w:val="18"/>
-              </w:rPr>
-            </w:pPr>
-          </w:p>
-          <w:p>
-            <w:pPr>
-              <w:rPr>
-                <w:rFonts w:ascii="Helvetica Neue" w:hAnsi="Helvetica Neue" w:cs="Arial"/>
                 <w:bCs/>
                 <w:color w:val="000000"/>
                 <w:sz w:val="18"/>
@@ -2500,17 +2445,6 @@
               </w:rPr>
               <w:t xml:space="preserve"> the skill of playtesting games and providing constructive feedback to peers.</w:t>
             </w:r>
-          </w:p>
-          <w:p>
-            <w:pPr>
-              <w:rPr>
-                <w:rFonts w:ascii="Arial" w:hAnsi="Arial" w:cs="Arial"/>
-                <w:bCs/>
-                <w:color w:val="000000"/>
-                <w:sz w:val="20"/>
-                <w:szCs w:val="20"/>
-              </w:rPr>
-            </w:pPr>
           </w:p>
         </w:tc>
       </w:tr>
@@ -2564,7 +2498,6 @@
             <w:tcW w:w="15019" w:type="dxa"/>
             <w:gridSpan w:val="2"/>
             <w:shd w:val="clear" w:color="auto" w:fill="FBE4D5" w:themeFill="accent2" w:themeFillTint="33"/>
-            <w:vAlign w:val="center"/>
           </w:tcPr>
           <w:p>
             <w:pPr>
@@ -2614,7 +2547,6 @@
           <w:tcPr>
             <w:tcW w:w="10879" w:type="dxa"/>
             <w:shd w:val="clear" w:color="auto" w:fill="auto"/>
-            <w:vAlign w:val="center"/>
           </w:tcPr>
           <w:p>
             <w:pPr>
@@ -2758,25 +2690,11 @@
               <w:t>Conduct tests to evaluate an idea.</w:t>
             </w:r>
           </w:p>
-          <w:p>
-            <w:pPr>
-              <w:tabs>
-                <w:tab w:val="left" w:pos="4844"/>
-              </w:tabs>
-              <w:rPr>
-                <w:rFonts w:ascii="Helvetica Neue Medium" w:hAnsi="Helvetica Neue Medium" w:cs="Arial"/>
-                <w:color w:val="000000" w:themeColor="text1"/>
-                <w:sz w:val="18"/>
-                <w:szCs w:val="18"/>
-              </w:rPr>
-            </w:pPr>
-          </w:p>
         </w:tc>
         <w:tc>
           <w:tcPr>
             <w:tcW w:w="4140" w:type="dxa"/>
             <w:shd w:val="clear" w:color="auto" w:fill="auto"/>
-            <w:vAlign w:val="center"/>
           </w:tcPr>
           <w:p>
             <w:pPr>
@@ -2818,7 +2736,6 @@
             <w:tcW w:w="15019" w:type="dxa"/>
             <w:gridSpan w:val="2"/>
             <w:shd w:val="pct15" w:color="auto" w:fill="auto"/>
-            <w:vAlign w:val="bottom"/>
           </w:tcPr>
           <w:p>
             <w:pPr>
@@ -3189,16 +3106,6 @@
               </w:rPr>
               <w:t>: Use technology, including the Internet, to produce and publish writing and to interact and collaborate with others.</w:t>
             </w:r>
-          </w:p>
-          <w:p>
-            <w:pPr>
-              <w:rPr>
-                <w:rFonts w:ascii="Helvetica Neue Medium" w:hAnsi="Helvetica Neue Medium" w:cs="Arial"/>
-                <w:color w:val="000000"/>
-                <w:sz w:val="20"/>
-                <w:szCs w:val="20"/>
-              </w:rPr>
-            </w:pPr>
           </w:p>
         </w:tc>
       </w:tr>
@@ -3227,6 +3134,11 @@
           <w:insideV w:val="single" w:sz="4" w:space="0" w:color="auto"/>
         </w:tblBorders>
         <w:tblLayout w:type="fixed"/>
+        <w:tblCellMar>
+          <w:left w:w="115" w:type="dxa"/>
+          <w:bottom w:w="115" w:type="dxa"/>
+          <w:right w:w="115" w:type="dxa"/>
+        </w:tblCellMar>
         <w:tblLook w:val="0400" w:firstRow="0" w:lastRow="0" w:firstColumn="0" w:lastColumn="0" w:noHBand="0" w:noVBand="1"/>
       </w:tblPr>
       <w:tblGrid>
@@ -3243,7 +3155,6 @@
             <w:tcW w:w="15019" w:type="dxa"/>
             <w:gridSpan w:val="2"/>
             <w:shd w:val="pct15" w:color="auto" w:fill="auto"/>
-            <w:vAlign w:val="center"/>
           </w:tcPr>
           <w:p>
             <w:pPr>
@@ -3636,15 +3547,6 @@
               <w:t>Designer’s notebook</w:t>
             </w:r>
           </w:p>
-          <w:p>
-            <w:pPr>
-              <w:rPr>
-                <w:rFonts w:ascii="Helvetica Neue" w:hAnsi="Helvetica Neue" w:cs="Arial"/>
-                <w:sz w:val="18"/>
-                <w:szCs w:val="18"/>
-              </w:rPr>
-            </w:pPr>
-          </w:p>
         </w:tc>
       </w:tr>
       <w:tr>
@@ -3858,16 +3760,6 @@
                 <w:szCs w:val="18"/>
               </w:rPr>
             </w:pPr>
-          </w:p>
-          <w:p>
-            <w:pPr>
-              <w:rPr>
-                <w:rFonts w:ascii="Helvetica Neue" w:hAnsi="Helvetica Neue" w:cs="Arial"/>
-                <w:color w:val="000000"/>
-                <w:sz w:val="18"/>
-                <w:szCs w:val="18"/>
-              </w:rPr>
-            </w:pPr>
             <w:r>
               <w:rPr>
                 <w:rFonts w:ascii="Helvetica Neue" w:hAnsi="Helvetica Neue" w:cs="Arial"/>
@@ -3960,16 +3852,6 @@
                 <w:szCs w:val="18"/>
               </w:rPr>
             </w:pPr>
-          </w:p>
-          <w:p>
-            <w:pPr>
-              <w:rPr>
-                <w:rFonts w:ascii="Helvetica Neue" w:hAnsi="Helvetica Neue" w:cs="Arial"/>
-                <w:color w:val="000000"/>
-                <w:sz w:val="18"/>
-                <w:szCs w:val="18"/>
-              </w:rPr>
-            </w:pPr>
             <w:r>
               <w:rPr>
                 <w:rFonts w:ascii="Helvetica Neue" w:hAnsi="Helvetica Neue" w:cs="Arial"/>
@@ -4109,15 +3991,6 @@
               </w:rPr>
               <w:t xml:space="preserve"> in this unit.</w:t>
             </w:r>
-          </w:p>
-          <w:p>
-            <w:pPr>
-              <w:rPr>
-                <w:rFonts w:ascii="Helvetica Neue Medium" w:hAnsi="Helvetica Neue Medium" w:cs="Arial"/>
-                <w:sz w:val="18"/>
-                <w:szCs w:val="18"/>
-              </w:rPr>
-            </w:pPr>
           </w:p>
         </w:tc>
       </w:tr>
@@ -4171,7 +4044,6 @@
             <w:tcW w:w="15019" w:type="dxa"/>
             <w:gridSpan w:val="2"/>
             <w:shd w:val="clear" w:color="auto" w:fill="FBE4D5" w:themeFill="accent2" w:themeFillTint="33"/>
-            <w:vAlign w:val="center"/>
           </w:tcPr>
           <w:p>
             <w:pPr>
@@ -4266,7 +4138,6 @@
           <w:tcPr>
             <w:tcW w:w="10879" w:type="dxa"/>
             <w:shd w:val="clear" w:color="auto" w:fill="auto"/>
-            <w:vAlign w:val="center"/>
           </w:tcPr>
           <w:p>
             <w:pPr>
@@ -4515,25 +4386,11 @@
               <w:t>Communicate results.</w:t>
             </w:r>
           </w:p>
-          <w:p>
-            <w:pPr>
-              <w:tabs>
-                <w:tab w:val="left" w:pos="4844"/>
-              </w:tabs>
-              <w:rPr>
-                <w:rFonts w:ascii="Helvetica Neue Medium" w:hAnsi="Helvetica Neue Medium" w:cs="Arial"/>
-                <w:color w:val="000000" w:themeColor="text1"/>
-                <w:sz w:val="20"/>
-                <w:szCs w:val="20"/>
-              </w:rPr>
-            </w:pPr>
-          </w:p>
         </w:tc>
         <w:tc>
           <w:tcPr>
             <w:tcW w:w="4140" w:type="dxa"/>
             <w:shd w:val="clear" w:color="auto" w:fill="auto"/>
-            <w:vAlign w:val="center"/>
           </w:tcPr>
           <w:p>
             <w:pPr>
@@ -4551,7 +4408,6 @@
                 <w:sz w:val="20"/>
                 <w:szCs w:val="20"/>
               </w:rPr>
-              <w:lastRenderedPageBreak/>
               <w:t xml:space="preserve">Total Learning Hours for Unit: </w:t>
             </w:r>
             <w:r>
@@ -4572,8 +4428,6 @@
               </w:rPr>
               <w:t>5</w:t>
             </w:r>
-            <w:bookmarkStart w:id="1" w:name="_GoBack"/>
-            <w:bookmarkEnd w:id="1"/>
           </w:p>
         </w:tc>
       </w:tr>
@@ -4587,7 +4441,6 @@
             <w:tcW w:w="15019" w:type="dxa"/>
             <w:gridSpan w:val="2"/>
             <w:shd w:val="pct15" w:color="auto" w:fill="auto"/>
-            <w:vAlign w:val="bottom"/>
           </w:tcPr>
           <w:p>
             <w:pPr>
@@ -4639,6 +4492,7 @@
                 <w:sz w:val="18"/>
                 <w:szCs w:val="18"/>
               </w:rPr>
+              <w:lastRenderedPageBreak/>
               <w:t>WSCSLS-</w:t>
             </w:r>
             <w:r>
@@ -5001,16 +4855,6 @@
               </w:rPr>
               <w:t>: Use technology, including the Internet, to produce and publish writing and to interact and collaborate with others.</w:t>
             </w:r>
-          </w:p>
-          <w:p>
-            <w:pPr>
-              <w:rPr>
-                <w:rFonts w:ascii="Helvetica Neue Medium" w:hAnsi="Helvetica Neue Medium" w:cs="Arial"/>
-                <w:color w:val="000000"/>
-                <w:sz w:val="18"/>
-                <w:szCs w:val="18"/>
-              </w:rPr>
-            </w:pPr>
           </w:p>
         </w:tc>
       </w:tr>
@@ -5039,6 +4883,11 @@
           <w:insideV w:val="single" w:sz="4" w:space="0" w:color="auto"/>
         </w:tblBorders>
         <w:tblLayout w:type="fixed"/>
+        <w:tblCellMar>
+          <w:left w:w="115" w:type="dxa"/>
+          <w:bottom w:w="115" w:type="dxa"/>
+          <w:right w:w="115" w:type="dxa"/>
+        </w:tblCellMar>
         <w:tblLook w:val="0400" w:firstRow="0" w:lastRow="0" w:firstColumn="0" w:lastColumn="0" w:noHBand="0" w:noVBand="1"/>
       </w:tblPr>
       <w:tblGrid>
@@ -5055,7 +4904,6 @@
             <w:tcW w:w="15019" w:type="dxa"/>
             <w:gridSpan w:val="2"/>
             <w:shd w:val="pct15" w:color="auto" w:fill="auto"/>
-            <w:vAlign w:val="center"/>
           </w:tcPr>
           <w:p>
             <w:pPr>
@@ -5197,7 +5045,25 @@
                 <w:sz w:val="18"/>
                 <w:szCs w:val="18"/>
               </w:rPr>
-              <w:t xml:space="preserve"> toolkit, such as the Unity PlaygroundProject (</w:t>
+              <w:t xml:space="preserve"> toolkit, such as the Unity </w:t>
+            </w:r>
+            <w:proofErr w:type="spellStart"/>
+            <w:r>
+              <w:rPr>
+                <w:rFonts w:ascii="Helvetica Neue Medium" w:hAnsi="Helvetica Neue Medium" w:cs="Arial"/>
+                <w:sz w:val="18"/>
+                <w:szCs w:val="18"/>
+              </w:rPr>
+              <w:t>PlaygroundProject</w:t>
+            </w:r>
+            <w:proofErr w:type="spellEnd"/>
+            <w:r>
+              <w:rPr>
+                <w:rFonts w:ascii="Helvetica Neue Medium" w:hAnsi="Helvetica Neue Medium" w:cs="Arial"/>
+                <w:sz w:val="18"/>
+                <w:szCs w:val="18"/>
+              </w:rPr>
+              <w:t xml:space="preserve"> (</w:t>
             </w:r>
             <w:hyperlink r:id="rId12" w:history="1">
               <w:r>
@@ -5434,16 +5300,6 @@
                 <w:szCs w:val="18"/>
               </w:rPr>
             </w:pPr>
-          </w:p>
-          <w:p>
-            <w:pPr>
-              <w:rPr>
-                <w:rFonts w:ascii="Helvetica Neue" w:hAnsi="Helvetica Neue" w:cs="Arial"/>
-                <w:color w:val="000000"/>
-                <w:sz w:val="18"/>
-                <w:szCs w:val="18"/>
-              </w:rPr>
-            </w:pPr>
             <w:r>
               <w:rPr>
                 <w:rFonts w:ascii="Helvetica Neue" w:hAnsi="Helvetica Neue" w:cs="Arial"/>
@@ -5536,16 +5392,6 @@
                 <w:szCs w:val="18"/>
               </w:rPr>
             </w:pPr>
-          </w:p>
-          <w:p>
-            <w:pPr>
-              <w:rPr>
-                <w:rFonts w:ascii="Helvetica Neue" w:hAnsi="Helvetica Neue" w:cs="Arial"/>
-                <w:color w:val="000000"/>
-                <w:sz w:val="18"/>
-                <w:szCs w:val="18"/>
-              </w:rPr>
-            </w:pPr>
             <w:r>
               <w:rPr>
                 <w:rFonts w:ascii="Helvetica Neue" w:hAnsi="Helvetica Neue" w:cs="Arial"/>
@@ -5712,16 +5558,6 @@
               </w:rPr>
               <w:t>projects in this unit.</w:t>
             </w:r>
-          </w:p>
-          <w:p>
-            <w:pPr>
-              <w:rPr>
-                <w:rFonts w:ascii="Helvetica Neue" w:hAnsi="Helvetica Neue" w:cs="Arial"/>
-                <w:color w:val="000000"/>
-                <w:sz w:val="20"/>
-                <w:szCs w:val="20"/>
-              </w:rPr>
-            </w:pPr>
           </w:p>
         </w:tc>
       </w:tr>
@@ -5775,7 +5611,6 @@
             <w:tcW w:w="15019" w:type="dxa"/>
             <w:gridSpan w:val="2"/>
             <w:shd w:val="clear" w:color="auto" w:fill="FBE4D5" w:themeFill="accent2" w:themeFillTint="33"/>
-            <w:vAlign w:val="center"/>
           </w:tcPr>
           <w:p>
             <w:pPr>
@@ -5799,7 +5634,25 @@
                 <w:sz w:val="18"/>
                 <w:szCs w:val="18"/>
               </w:rPr>
-              <w:t xml:space="preserve"> Practice creating digital prototypes in Unity using the PlaygroundProject toolkit. </w:t>
+              <w:t xml:space="preserve"> Practice creating digital prototypes in Unity using the </w:t>
+            </w:r>
+            <w:proofErr w:type="spellStart"/>
+            <w:r>
+              <w:rPr>
+                <w:rFonts w:ascii="Helvetica Neue Medium" w:hAnsi="Helvetica Neue Medium" w:cs="Arial"/>
+                <w:sz w:val="18"/>
+                <w:szCs w:val="18"/>
+              </w:rPr>
+              <w:t>PlaygroundProject</w:t>
+            </w:r>
+            <w:proofErr w:type="spellEnd"/>
+            <w:r>
+              <w:rPr>
+                <w:rFonts w:ascii="Helvetica Neue Medium" w:hAnsi="Helvetica Neue Medium" w:cs="Arial"/>
+                <w:sz w:val="18"/>
+                <w:szCs w:val="18"/>
+              </w:rPr>
+              <w:t xml:space="preserve"> toolkit. </w:t>
             </w:r>
           </w:p>
         </w:tc>
@@ -5813,7 +5666,6 @@
           <w:tcPr>
             <w:tcW w:w="10879" w:type="dxa"/>
             <w:shd w:val="clear" w:color="auto" w:fill="auto"/>
-            <w:vAlign w:val="center"/>
           </w:tcPr>
           <w:p>
             <w:pPr>
@@ -6062,25 +5914,11 @@
               <w:t>Track changes to digital files</w:t>
             </w:r>
           </w:p>
-          <w:p>
-            <w:pPr>
-              <w:tabs>
-                <w:tab w:val="left" w:pos="4844"/>
-              </w:tabs>
-              <w:rPr>
-                <w:rFonts w:ascii="Helvetica Neue" w:hAnsi="Helvetica Neue" w:cs="Arial"/>
-                <w:color w:val="000000" w:themeColor="text1"/>
-                <w:sz w:val="18"/>
-                <w:szCs w:val="18"/>
-              </w:rPr>
-            </w:pPr>
-          </w:p>
         </w:tc>
         <w:tc>
           <w:tcPr>
             <w:tcW w:w="4140" w:type="dxa"/>
             <w:shd w:val="clear" w:color="auto" w:fill="auto"/>
-            <w:vAlign w:val="center"/>
           </w:tcPr>
           <w:p>
             <w:pPr>
@@ -6131,7 +5969,6 @@
             <w:tcW w:w="15019" w:type="dxa"/>
             <w:gridSpan w:val="2"/>
             <w:shd w:val="pct15" w:color="auto" w:fill="auto"/>
-            <w:vAlign w:val="bottom"/>
           </w:tcPr>
           <w:p>
             <w:pPr>
@@ -6498,7 +6335,6 @@
                 <w:sz w:val="18"/>
                 <w:szCs w:val="18"/>
               </w:rPr>
-              <w:lastRenderedPageBreak/>
               <w:t>Literacy:</w:t>
             </w:r>
           </w:p>
@@ -6522,6 +6358,7 @@
                 <w:sz w:val="18"/>
                 <w:szCs w:val="18"/>
               </w:rPr>
+              <w:lastRenderedPageBreak/>
               <w:t>CCSS.ELA-Literacy.CCRA.L.6</w:t>
             </w:r>
             <w:r>
@@ -6595,16 +6432,6 @@
               </w:rPr>
               <w:t>: Use technology, including the Internet, to produce and publish writing and to interact and collaborate with others.</w:t>
             </w:r>
-          </w:p>
-          <w:p>
-            <w:pPr>
-              <w:rPr>
-                <w:rFonts w:ascii="Helvetica Neue Medium" w:hAnsi="Helvetica Neue Medium" w:cs="Arial"/>
-                <w:color w:val="000000"/>
-                <w:sz w:val="18"/>
-                <w:szCs w:val="18"/>
-              </w:rPr>
-            </w:pPr>
           </w:p>
         </w:tc>
       </w:tr>
@@ -6632,6 +6459,11 @@
           <w:insideV w:val="single" w:sz="4" w:space="0" w:color="auto"/>
         </w:tblBorders>
         <w:tblLayout w:type="fixed"/>
+        <w:tblCellMar>
+          <w:left w:w="115" w:type="dxa"/>
+          <w:bottom w:w="115" w:type="dxa"/>
+          <w:right w:w="115" w:type="dxa"/>
+        </w:tblCellMar>
         <w:tblLook w:val="0400" w:firstRow="0" w:lastRow="0" w:firstColumn="0" w:lastColumn="0" w:noHBand="0" w:noVBand="1"/>
       </w:tblPr>
       <w:tblGrid>
@@ -6648,7 +6480,6 @@
             <w:tcW w:w="15019" w:type="dxa"/>
             <w:gridSpan w:val="2"/>
             <w:shd w:val="pct15" w:color="auto" w:fill="auto"/>
-            <w:vAlign w:val="center"/>
           </w:tcPr>
           <w:p>
             <w:pPr>
@@ -6824,7 +6655,25 @@
                 <w:sz w:val="18"/>
                 <w:szCs w:val="18"/>
               </w:rPr>
-              <w:t>ng a prototyping toolkit, such as the Unity PlaygroundProject (</w:t>
+              <w:t xml:space="preserve">ng a prototyping toolkit, such as the Unity </w:t>
+            </w:r>
+            <w:proofErr w:type="spellStart"/>
+            <w:r>
+              <w:rPr>
+                <w:rFonts w:ascii="Helvetica Neue" w:hAnsi="Helvetica Neue" w:cs="Arial"/>
+                <w:sz w:val="18"/>
+                <w:szCs w:val="18"/>
+              </w:rPr>
+              <w:t>PlaygroundProject</w:t>
+            </w:r>
+            <w:proofErr w:type="spellEnd"/>
+            <w:r>
+              <w:rPr>
+                <w:rFonts w:ascii="Helvetica Neue" w:hAnsi="Helvetica Neue" w:cs="Arial"/>
+                <w:sz w:val="18"/>
+                <w:szCs w:val="18"/>
+              </w:rPr>
+              <w:t xml:space="preserve"> (</w:t>
             </w:r>
             <w:hyperlink r:id="rId13" w:history="1">
               <w:r>
@@ -6993,15 +6842,6 @@
               </w:rPr>
               <w:t>Evidence of playtest/revision cycles with the digital prototype.</w:t>
             </w:r>
-          </w:p>
-          <w:p>
-            <w:pPr>
-              <w:rPr>
-                <w:rFonts w:ascii="Helvetica Neue" w:hAnsi="Helvetica Neue" w:cs="Arial"/>
-                <w:sz w:val="18"/>
-                <w:szCs w:val="18"/>
-              </w:rPr>
-            </w:pPr>
           </w:p>
         </w:tc>
       </w:tr>
@@ -7290,16 +7130,6 @@
                 <w:szCs w:val="18"/>
               </w:rPr>
             </w:pPr>
-          </w:p>
-          <w:p>
-            <w:pPr>
-              <w:rPr>
-                <w:rFonts w:ascii="Helvetica Neue" w:hAnsi="Helvetica Neue" w:cs="Arial"/>
-                <w:color w:val="000000"/>
-                <w:sz w:val="18"/>
-                <w:szCs w:val="18"/>
-              </w:rPr>
-            </w:pPr>
             <w:r>
               <w:rPr>
                 <w:rFonts w:ascii="Helvetica Neue" w:hAnsi="Helvetica Neue" w:cs="Arial"/>
@@ -7486,15 +7316,6 @@
               </w:rPr>
               <w:t>.</w:t>
             </w:r>
-          </w:p>
-          <w:p>
-            <w:pPr>
-              <w:rPr>
-                <w:rFonts w:ascii="Helvetica Neue Medium" w:hAnsi="Helvetica Neue Medium" w:cs="Arial"/>
-                <w:sz w:val="20"/>
-                <w:szCs w:val="20"/>
-              </w:rPr>
-            </w:pPr>
           </w:p>
         </w:tc>
       </w:tr>
@@ -7548,7 +7369,6 @@
             <w:tcW w:w="15019" w:type="dxa"/>
             <w:gridSpan w:val="2"/>
             <w:shd w:val="clear" w:color="auto" w:fill="FBE4D5" w:themeFill="accent2" w:themeFillTint="33"/>
-            <w:vAlign w:val="center"/>
           </w:tcPr>
           <w:p>
             <w:pPr>
@@ -7586,7 +7406,6 @@
           <w:tcPr>
             <w:tcW w:w="10879" w:type="dxa"/>
             <w:shd w:val="clear" w:color="auto" w:fill="auto"/>
-            <w:vAlign w:val="center"/>
           </w:tcPr>
           <w:p>
             <w:pPr>
@@ -7871,25 +7690,11 @@
               <w:t>Create project documentation using accepted industry concepts and terminology.</w:t>
             </w:r>
           </w:p>
-          <w:p>
-            <w:pPr>
-              <w:tabs>
-                <w:tab w:val="left" w:pos="4844"/>
-              </w:tabs>
-              <w:rPr>
-                <w:rFonts w:ascii="Helvetica Neue" w:hAnsi="Helvetica Neue" w:cs="Arial"/>
-                <w:color w:val="000000" w:themeColor="text1"/>
-                <w:sz w:val="20"/>
-                <w:szCs w:val="20"/>
-              </w:rPr>
-            </w:pPr>
-          </w:p>
         </w:tc>
         <w:tc>
           <w:tcPr>
             <w:tcW w:w="4140" w:type="dxa"/>
             <w:shd w:val="clear" w:color="auto" w:fill="auto"/>
-            <w:vAlign w:val="center"/>
           </w:tcPr>
           <w:p>
             <w:pPr>
@@ -7940,7 +7745,6 @@
             <w:tcW w:w="15019" w:type="dxa"/>
             <w:gridSpan w:val="2"/>
             <w:shd w:val="pct15" w:color="auto" w:fill="auto"/>
-            <w:vAlign w:val="bottom"/>
           </w:tcPr>
           <w:p>
             <w:pPr>
@@ -8108,7 +7912,6 @@
                 <w:sz w:val="18"/>
                 <w:szCs w:val="18"/>
               </w:rPr>
-              <w:lastRenderedPageBreak/>
               <w:t>WSCSLS-</w:t>
             </w:r>
             <w:r>
@@ -8163,6 +7966,7 @@
                 <w:sz w:val="18"/>
                 <w:szCs w:val="18"/>
               </w:rPr>
+              <w:lastRenderedPageBreak/>
               <w:t>WSCSLS-</w:t>
             </w:r>
             <w:r>
@@ -8461,19 +8265,6 @@
               </w:rPr>
               <w:t>: Use technology, including the Internet, to produce and publish writing and to interact and collaborate with others.</w:t>
             </w:r>
-          </w:p>
-          <w:p>
-            <w:pPr>
-              <w:tabs>
-                <w:tab w:val="left" w:pos="813"/>
-              </w:tabs>
-              <w:rPr>
-                <w:rFonts w:ascii="Helvetica Neue" w:hAnsi="Helvetica Neue" w:cs="Arial"/>
-                <w:color w:val="000000"/>
-                <w:sz w:val="18"/>
-                <w:szCs w:val="18"/>
-              </w:rPr>
-            </w:pPr>
           </w:p>
         </w:tc>
       </w:tr>
@@ -8504,6 +8295,11 @@
           <w:insideV w:val="single" w:sz="4" w:space="0" w:color="auto"/>
         </w:tblBorders>
         <w:tblLayout w:type="fixed"/>
+        <w:tblCellMar>
+          <w:left w:w="115" w:type="dxa"/>
+          <w:bottom w:w="115" w:type="dxa"/>
+          <w:right w:w="115" w:type="dxa"/>
+        </w:tblCellMar>
         <w:tblLook w:val="0400" w:firstRow="0" w:lastRow="0" w:firstColumn="0" w:lastColumn="0" w:noHBand="0" w:noVBand="1"/>
       </w:tblPr>
       <w:tblGrid>
@@ -8520,7 +8316,6 @@
             <w:tcW w:w="15019" w:type="dxa"/>
             <w:gridSpan w:val="2"/>
             <w:shd w:val="pct15" w:color="auto" w:fill="auto"/>
-            <w:vAlign w:val="center"/>
           </w:tcPr>
           <w:p>
             <w:pPr>
@@ -8528,6 +8323,7 @@
                 <w:rFonts w:ascii="Helvetica Neue" w:hAnsi="Helvetica Neue" w:cs="Arial"/>
               </w:rPr>
             </w:pPr>
+            <w:bookmarkStart w:id="1" w:name="_GoBack"/>
             <w:r>
               <w:rPr>
                 <w:rFonts w:ascii="Helvetica Neue Medium" w:hAnsi="Helvetica Neue Medium" w:cs="Arial"/>
@@ -8660,7 +8456,25 @@
                 <w:sz w:val="18"/>
                 <w:szCs w:val="18"/>
               </w:rPr>
-              <w:t>completing the digital game prototype the team will present their project and an assessment of their process to the class. The assessed items for this unit are:</w:t>
+              <w:t xml:space="preserve">completing the digital game </w:t>
+            </w:r>
+            <w:proofErr w:type="gramStart"/>
+            <w:r>
+              <w:rPr>
+                <w:rFonts w:ascii="Helvetica Neue" w:hAnsi="Helvetica Neue" w:cs="Arial"/>
+                <w:sz w:val="18"/>
+                <w:szCs w:val="18"/>
+              </w:rPr>
+              <w:t>prototype</w:t>
+            </w:r>
+            <w:proofErr w:type="gramEnd"/>
+            <w:r>
+              <w:rPr>
+                <w:rFonts w:ascii="Helvetica Neue" w:hAnsi="Helvetica Neue" w:cs="Arial"/>
+                <w:sz w:val="18"/>
+                <w:szCs w:val="18"/>
+              </w:rPr>
+              <w:t xml:space="preserve"> the team will present their project and an assessment of their process to the class. The assessed items for this unit are:</w:t>
             </w:r>
           </w:p>
           <w:p>
@@ -8824,15 +8638,6 @@
               </w:rPr>
               <w:t>Group proposal and rationale for allocating of scores</w:t>
             </w:r>
-          </w:p>
-          <w:p>
-            <w:pPr>
-              <w:rPr>
-                <w:rFonts w:ascii="Helvetica Neue Medium" w:hAnsi="Helvetica Neue Medium" w:cs="Arial"/>
-                <w:sz w:val="20"/>
-                <w:szCs w:val="20"/>
-              </w:rPr>
-            </w:pPr>
           </w:p>
         </w:tc>
       </w:tr>
@@ -8982,17 +8787,6 @@
           </w:p>
           <w:p>
             <w:pPr>
-              <w:ind w:left="697" w:hanging="360"/>
-              <w:rPr>
-                <w:rFonts w:ascii="Helvetica Neue" w:hAnsi="Helvetica Neue" w:cs="Arial"/>
-                <w:color w:val="000000"/>
-                <w:sz w:val="18"/>
-                <w:szCs w:val="18"/>
-              </w:rPr>
-            </w:pPr>
-          </w:p>
-          <w:p>
-            <w:pPr>
               <w:rPr>
                 <w:rFonts w:ascii="Helvetica Neue" w:hAnsi="Helvetica Neue" w:cs="Arial"/>
                 <w:color w:val="000000"/>
@@ -9104,15 +8898,6 @@
               </w:rPr>
               <w:t>while using the design process to complete their culminating project.</w:t>
             </w:r>
-          </w:p>
-          <w:p>
-            <w:pPr>
-              <w:rPr>
-                <w:rFonts w:ascii="Helvetica Neue Medium" w:hAnsi="Helvetica Neue Medium" w:cs="Arial"/>
-                <w:sz w:val="20"/>
-                <w:szCs w:val="20"/>
-              </w:rPr>
-            </w:pPr>
           </w:p>
         </w:tc>
       </w:tr>
@@ -9166,7 +8951,6 @@
             <w:tcW w:w="15019" w:type="dxa"/>
             <w:gridSpan w:val="2"/>
             <w:shd w:val="clear" w:color="auto" w:fill="FBE4D5" w:themeFill="accent2" w:themeFillTint="33"/>
-            <w:vAlign w:val="center"/>
           </w:tcPr>
           <w:p>
             <w:pPr>
@@ -9234,7 +9018,6 @@
           <w:tcPr>
             <w:tcW w:w="10879" w:type="dxa"/>
             <w:shd w:val="clear" w:color="auto" w:fill="auto"/>
-            <w:vAlign w:val="center"/>
           </w:tcPr>
           <w:p>
             <w:pPr>
@@ -9362,7 +9145,6 @@
           <w:tcPr>
             <w:tcW w:w="4140" w:type="dxa"/>
             <w:shd w:val="clear" w:color="auto" w:fill="auto"/>
-            <w:vAlign w:val="center"/>
           </w:tcPr>
           <w:p>
             <w:pPr>
@@ -9404,7 +9186,6 @@
             <w:tcW w:w="15019" w:type="dxa"/>
             <w:gridSpan w:val="2"/>
             <w:shd w:val="pct15" w:color="auto" w:fill="auto"/>
-            <w:vAlign w:val="bottom"/>
           </w:tcPr>
           <w:p>
             <w:pPr>
@@ -9660,19 +9441,9 @@
               <w:t>: Use technology, including the Internet, to produce and publish writing and to interact and collaborate with others.</w:t>
             </w:r>
           </w:p>
-          <w:p>
-            <w:pPr>
-              <w:pStyle w:val="ListParagraph"/>
-              <w:rPr>
-                <w:rFonts w:ascii="Helvetica Neue Medium" w:hAnsi="Helvetica Neue Medium" w:cs="Arial"/>
-                <w:color w:val="000000"/>
-                <w:sz w:val="20"/>
-                <w:szCs w:val="20"/>
-              </w:rPr>
-            </w:pPr>
-          </w:p>
         </w:tc>
       </w:tr>
+      <w:bookmarkEnd w:id="1"/>
     </w:tbl>
     <w:p>
       <w:r>
@@ -10262,20 +10033,15 @@
               </w:rPr>
               <w:t>WSETS-1-EL</w:t>
             </w:r>
-          </w:p>
-          <w:p>
-            <w:pPr>
-              <w:tabs>
-                <w:tab w:val="left" w:pos="813"/>
-              </w:tabs>
-              <w:ind w:left="882" w:hanging="882"/>
-              <w:rPr>
-                <w:rFonts w:ascii="Helvetica Neue" w:hAnsi="Helvetica Neue" w:cs="Arial"/>
-                <w:color w:val="000000"/>
-                <w:sz w:val="18"/>
-                <w:szCs w:val="18"/>
-              </w:rPr>
-            </w:pPr>
+            <w:r>
+              <w:rPr>
+                <w:rFonts w:ascii="Helvetica Neue" w:hAnsi="Helvetica Neue" w:cs="Arial"/>
+                <w:color w:val="000000"/>
+                <w:sz w:val="18"/>
+                <w:szCs w:val="18"/>
+              </w:rPr>
+              <w:t xml:space="preserve">, </w:t>
+            </w:r>
             <w:r>
               <w:rPr>
                 <w:rFonts w:ascii="Helvetica Neue" w:hAnsi="Helvetica Neue" w:cs="Arial"/>
@@ -10285,20 +10051,15 @@
               </w:rPr>
               <w:t>WSETS-2-DC</w:t>
             </w:r>
-          </w:p>
-          <w:p>
-            <w:pPr>
-              <w:tabs>
-                <w:tab w:val="left" w:pos="813"/>
-              </w:tabs>
-              <w:ind w:left="882" w:hanging="882"/>
-              <w:rPr>
-                <w:rFonts w:ascii="Helvetica Neue" w:hAnsi="Helvetica Neue" w:cs="Arial"/>
-                <w:color w:val="000000"/>
-                <w:sz w:val="18"/>
-                <w:szCs w:val="18"/>
-              </w:rPr>
-            </w:pPr>
+            <w:r>
+              <w:rPr>
+                <w:rFonts w:ascii="Helvetica Neue" w:hAnsi="Helvetica Neue" w:cs="Arial"/>
+                <w:color w:val="000000"/>
+                <w:sz w:val="18"/>
+                <w:szCs w:val="18"/>
+              </w:rPr>
+              <w:t xml:space="preserve">, </w:t>
+            </w:r>
             <w:r>
               <w:rPr>
                 <w:rFonts w:ascii="Helvetica Neue" w:hAnsi="Helvetica Neue" w:cs="Arial"/>
@@ -10308,20 +10069,15 @@
               </w:rPr>
               <w:t>WSETS-3-KC</w:t>
             </w:r>
-          </w:p>
-          <w:p>
-            <w:pPr>
-              <w:tabs>
-                <w:tab w:val="left" w:pos="813"/>
-              </w:tabs>
-              <w:ind w:left="882" w:hanging="882"/>
-              <w:rPr>
-                <w:rFonts w:ascii="Helvetica Neue" w:hAnsi="Helvetica Neue" w:cs="Arial"/>
-                <w:color w:val="000000"/>
-                <w:sz w:val="18"/>
-                <w:szCs w:val="18"/>
-              </w:rPr>
-            </w:pPr>
+            <w:r>
+              <w:rPr>
+                <w:rFonts w:ascii="Helvetica Neue" w:hAnsi="Helvetica Neue" w:cs="Arial"/>
+                <w:color w:val="000000"/>
+                <w:sz w:val="18"/>
+                <w:szCs w:val="18"/>
+              </w:rPr>
+              <w:t xml:space="preserve">, </w:t>
+            </w:r>
             <w:r>
               <w:rPr>
                 <w:rFonts w:ascii="Helvetica Neue" w:hAnsi="Helvetica Neue" w:cs="Arial"/>
@@ -10331,20 +10087,15 @@
               </w:rPr>
               <w:t>WSETS-4-ID</w:t>
             </w:r>
-          </w:p>
-          <w:p>
-            <w:pPr>
-              <w:tabs>
-                <w:tab w:val="left" w:pos="813"/>
-              </w:tabs>
-              <w:ind w:left="882" w:hanging="882"/>
-              <w:rPr>
-                <w:rFonts w:ascii="Helvetica Neue" w:hAnsi="Helvetica Neue" w:cs="Arial"/>
-                <w:color w:val="000000"/>
-                <w:sz w:val="18"/>
-                <w:szCs w:val="18"/>
-              </w:rPr>
-            </w:pPr>
+            <w:r>
+              <w:rPr>
+                <w:rFonts w:ascii="Helvetica Neue" w:hAnsi="Helvetica Neue" w:cs="Arial"/>
+                <w:color w:val="000000"/>
+                <w:sz w:val="18"/>
+                <w:szCs w:val="18"/>
+              </w:rPr>
+              <w:t xml:space="preserve">, </w:t>
+            </w:r>
             <w:r>
               <w:rPr>
                 <w:rFonts w:ascii="Helvetica Neue" w:hAnsi="Helvetica Neue" w:cs="Arial"/>
@@ -10354,20 +10105,15 @@
               </w:rPr>
               <w:t>WSETS-5-CT</w:t>
             </w:r>
-          </w:p>
-          <w:p>
-            <w:pPr>
-              <w:tabs>
-                <w:tab w:val="left" w:pos="813"/>
-              </w:tabs>
-              <w:ind w:left="882" w:hanging="882"/>
-              <w:rPr>
-                <w:rFonts w:ascii="Helvetica Neue" w:hAnsi="Helvetica Neue" w:cs="Arial"/>
-                <w:color w:val="000000"/>
-                <w:sz w:val="18"/>
-                <w:szCs w:val="18"/>
-              </w:rPr>
-            </w:pPr>
+            <w:r>
+              <w:rPr>
+                <w:rFonts w:ascii="Helvetica Neue" w:hAnsi="Helvetica Neue" w:cs="Arial"/>
+                <w:color w:val="000000"/>
+                <w:sz w:val="18"/>
+                <w:szCs w:val="18"/>
+              </w:rPr>
+              <w:t xml:space="preserve">, </w:t>
+            </w:r>
             <w:r>
               <w:rPr>
                 <w:rFonts w:ascii="Helvetica Neue" w:hAnsi="Helvetica Neue" w:cs="Arial"/>
@@ -10377,20 +10123,15 @@
               </w:rPr>
               <w:t>WSETS-6-CC</w:t>
             </w:r>
-          </w:p>
-          <w:p>
-            <w:pPr>
-              <w:tabs>
-                <w:tab w:val="left" w:pos="813"/>
-              </w:tabs>
-              <w:ind w:left="882" w:hanging="882"/>
-              <w:rPr>
-                <w:rFonts w:ascii="Helvetica Neue" w:hAnsi="Helvetica Neue" w:cs="Arial"/>
-                <w:color w:val="000000"/>
-                <w:sz w:val="18"/>
-                <w:szCs w:val="18"/>
-              </w:rPr>
-            </w:pPr>
+            <w:r>
+              <w:rPr>
+                <w:rFonts w:ascii="Helvetica Neue" w:hAnsi="Helvetica Neue" w:cs="Arial"/>
+                <w:color w:val="000000"/>
+                <w:sz w:val="18"/>
+                <w:szCs w:val="18"/>
+              </w:rPr>
+              <w:t xml:space="preserve">, </w:t>
+            </w:r>
             <w:r>
               <w:rPr>
                 <w:rFonts w:ascii="Helvetica Neue" w:hAnsi="Helvetica Neue" w:cs="Arial"/>
@@ -18171,7 +17912,7 @@
 </file>
 
 <file path=customXml/itemProps1.xml><?xml version="1.0" encoding="utf-8"?>
-<ds:datastoreItem xmlns:ds="http://schemas.openxmlformats.org/officeDocument/2006/customXml" ds:itemID="{10DE2C64-8A86-534D-8BB3-D5E643929AE6}">
+<ds:datastoreItem xmlns:ds="http://schemas.openxmlformats.org/officeDocument/2006/customXml" ds:itemID="{25C4C18A-48B5-4144-8E00-010C6ADAC794}">
   <ds:schemaRefs>
     <ds:schemaRef ds:uri="http://schemas.openxmlformats.org/officeDocument/2006/bibliography"/>
   </ds:schemaRefs>

</xml_diff>